<commit_message>
Completed the project 4 report.
</commit_message>
<xml_diff>
--- a/Project_4/Project 4.docx
+++ b/Project_4/Project 4.docx
@@ -108,14 +108,12 @@
         <w:tab/>
         <w:t xml:space="preserve">The goal of this project was to create a program that would take in a RGBD </w:t>
       </w:r>
-      <w:proofErr w:type="gramStart"/>
-      <w:r>
-        <w:rPr>
-          <w:rFonts w:ascii="Times New Roman" w:hAnsi="Times New Roman" w:cs="Times New Roman"/>
-        </w:rPr>
-        <w:t>reading, and</w:t>
-      </w:r>
-      <w:proofErr w:type="gramEnd"/>
+      <w:r>
+        <w:rPr>
+          <w:rFonts w:ascii="Times New Roman" w:hAnsi="Times New Roman" w:cs="Times New Roman"/>
+        </w:rPr>
+        <w:t>reading and</w:t>
+      </w:r>
       <w:r>
         <w:rPr>
           <w:rFonts w:ascii="Times New Roman" w:hAnsi="Times New Roman" w:cs="Times New Roman"/>
@@ -203,8 +201,30 @@
           <w:rFonts w:ascii="Times New Roman" w:hAnsi="Times New Roman" w:cs="Times New Roman"/>
         </w:rPr>
         <w:tab/>
-        <w:t>For the design of this program I had to discover the best way to store all of the data, I decided to store this in a polygon mesh using the suggested Px</w:t>
-      </w:r>
+        <w:t>For the design of this program I had to discover the best way to store all of the data, I decided to store this in a polygon mesh using the suggested Px(</w:t>
+      </w:r>
+      <w:proofErr w:type="spellStart"/>
+      <w:r>
+        <w:rPr>
+          <w:rFonts w:ascii="Times New Roman" w:hAnsi="Times New Roman" w:cs="Times New Roman"/>
+        </w:rPr>
+        <w:t>u,v</w:t>
+      </w:r>
+      <w:proofErr w:type="spellEnd"/>
+      <w:r>
+        <w:rPr>
+          <w:rFonts w:ascii="Times New Roman" w:hAnsi="Times New Roman" w:cs="Times New Roman"/>
+        </w:rPr>
+        <w:t xml:space="preserve">), </w:t>
+      </w:r>
+      <w:proofErr w:type="spellStart"/>
+      <w:r>
+        <w:rPr>
+          <w:rFonts w:ascii="Times New Roman" w:hAnsi="Times New Roman" w:cs="Times New Roman"/>
+        </w:rPr>
+        <w:t>Py</w:t>
+      </w:r>
+      <w:proofErr w:type="spellEnd"/>
       <w:r>
         <w:rPr>
           <w:rFonts w:ascii="Times New Roman" w:hAnsi="Times New Roman" w:cs="Times New Roman"/>
@@ -223,47 +243,7 @@
         <w:rPr>
           <w:rFonts w:ascii="Times New Roman" w:hAnsi="Times New Roman" w:cs="Times New Roman"/>
         </w:rPr>
-        <w:t>)</w:t>
-      </w:r>
-      <w:r>
-        <w:rPr>
-          <w:rFonts w:ascii="Times New Roman" w:hAnsi="Times New Roman" w:cs="Times New Roman"/>
-        </w:rPr>
-        <w:t xml:space="preserve">, </w:t>
-      </w:r>
-      <w:proofErr w:type="spellStart"/>
-      <w:r>
-        <w:rPr>
-          <w:rFonts w:ascii="Times New Roman" w:hAnsi="Times New Roman" w:cs="Times New Roman"/>
-        </w:rPr>
-        <w:t>Py</w:t>
-      </w:r>
-      <w:proofErr w:type="spellEnd"/>
-      <w:r>
-        <w:rPr>
-          <w:rFonts w:ascii="Times New Roman" w:hAnsi="Times New Roman" w:cs="Times New Roman"/>
-        </w:rPr>
-        <w:t>(</w:t>
-      </w:r>
-      <w:proofErr w:type="spellStart"/>
-      <w:r>
-        <w:rPr>
-          <w:rFonts w:ascii="Times New Roman" w:hAnsi="Times New Roman" w:cs="Times New Roman"/>
-        </w:rPr>
-        <w:t>u,v</w:t>
-      </w:r>
-      <w:proofErr w:type="spellEnd"/>
-      <w:r>
-        <w:rPr>
-          <w:rFonts w:ascii="Times New Roman" w:hAnsi="Times New Roman" w:cs="Times New Roman"/>
-        </w:rPr>
-        <w:t>)</w:t>
-      </w:r>
-      <w:r>
-        <w:rPr>
-          <w:rFonts w:ascii="Times New Roman" w:hAnsi="Times New Roman" w:cs="Times New Roman"/>
-        </w:rPr>
-        <w:t xml:space="preserve">, and </w:t>
+        <w:t xml:space="preserve">), and </w:t>
       </w:r>
       <w:proofErr w:type="spellStart"/>
       <w:r>
@@ -319,13 +299,7 @@
         <w:rPr>
           <w:rFonts w:ascii="Times New Roman" w:hAnsi="Times New Roman" w:cs="Times New Roman"/>
         </w:rPr>
-        <w:t>in a similar fashion, where each value R</w:t>
-      </w:r>
-      <w:r>
-        <w:rPr>
-          <w:rFonts w:ascii="Times New Roman" w:hAnsi="Times New Roman" w:cs="Times New Roman"/>
-        </w:rPr>
-        <w:t>(</w:t>
+        <w:t>in a similar fashion, where each value R(</w:t>
       </w:r>
       <w:proofErr w:type="spellStart"/>
       <w:proofErr w:type="gramStart"/>
@@ -341,19 +315,7 @@
         <w:rPr>
           <w:rFonts w:ascii="Times New Roman" w:hAnsi="Times New Roman" w:cs="Times New Roman"/>
         </w:rPr>
-        <w:t>)</w:t>
-      </w:r>
-      <w:r>
-        <w:rPr>
-          <w:rFonts w:ascii="Times New Roman" w:hAnsi="Times New Roman" w:cs="Times New Roman"/>
-        </w:rPr>
-        <w:t>, G</w:t>
-      </w:r>
-      <w:r>
-        <w:rPr>
-          <w:rFonts w:ascii="Times New Roman" w:hAnsi="Times New Roman" w:cs="Times New Roman"/>
-        </w:rPr>
-        <w:t>(</w:t>
+        <w:t>), G(</w:t>
       </w:r>
       <w:proofErr w:type="spellStart"/>
       <w:r>
@@ -367,19 +329,7 @@
         <w:rPr>
           <w:rFonts w:ascii="Times New Roman" w:hAnsi="Times New Roman" w:cs="Times New Roman"/>
         </w:rPr>
-        <w:t>)</w:t>
-      </w:r>
-      <w:r>
-        <w:rPr>
-          <w:rFonts w:ascii="Times New Roman" w:hAnsi="Times New Roman" w:cs="Times New Roman"/>
-        </w:rPr>
-        <w:t>, and B</w:t>
-      </w:r>
-      <w:r>
-        <w:rPr>
-          <w:rFonts w:ascii="Times New Roman" w:hAnsi="Times New Roman" w:cs="Times New Roman"/>
-        </w:rPr>
-        <w:t>(</w:t>
+        <w:t>), and B(</w:t>
       </w:r>
       <w:proofErr w:type="spellStart"/>
       <w:r>
@@ -393,13 +343,7 @@
         <w:rPr>
           <w:rFonts w:ascii="Times New Roman" w:hAnsi="Times New Roman" w:cs="Times New Roman"/>
         </w:rPr>
-        <w:t>)</w:t>
-      </w:r>
-      <w:r>
-        <w:rPr>
-          <w:rFonts w:ascii="Times New Roman" w:hAnsi="Times New Roman" w:cs="Times New Roman"/>
-        </w:rPr>
-        <w:t xml:space="preserve"> are stored for their respective 500x500 pixel position. The advantage to using this method is that it made keeping track of everything easy to manage, the downside is that I had to initialize 6 different arrays that each store up to 250,000 values, this takes up a significantly more amount of memory for the program. </w:t>
+        <w:t xml:space="preserve">) are stored for their respective 500x500 pixel position. The advantage to using this method is that it made keeping track of everything easy to manage, the downside is that I had to initialize 6 different arrays that each store up to 250,000 values, this takes up a significantly more amount of memory for the program. </w:t>
       </w:r>
     </w:p>
     <w:p>
@@ -442,31 +386,7 @@
           <w:rFonts w:ascii="Times New Roman" w:hAnsi="Times New Roman" w:cs="Times New Roman"/>
         </w:rPr>
         <w:tab/>
-        <w:t xml:space="preserve">The actual implementation for each ask was more challenging than expected. The first task I completed was to create the surface for the 3-D model. The most challenging part of the first task was attempting to validate. As seen in the picture below, the object appears all white, making it difficult to see if it resembles a penny or not. </w:t>
-      </w:r>
-      <w:r>
-        <w:rPr>
-          <w:rFonts w:ascii="Times New Roman" w:hAnsi="Times New Roman" w:cs="Times New Roman"/>
-        </w:rPr>
-        <w:t xml:space="preserve">The </w:t>
-      </w:r>
-      <w:r>
-        <w:rPr>
-          <w:rFonts w:ascii="Times New Roman" w:hAnsi="Times New Roman" w:cs="Times New Roman"/>
-        </w:rPr>
-        <w:t>second</w:t>
-      </w:r>
-      <w:r>
-        <w:rPr>
-          <w:rFonts w:ascii="Times New Roman" w:hAnsi="Times New Roman" w:cs="Times New Roman"/>
-        </w:rPr>
-        <w:t xml:space="preserve"> task asked us to simply add </w:t>
-      </w:r>
-      <w:r>
-        <w:rPr>
-          <w:rFonts w:ascii="Times New Roman" w:hAnsi="Times New Roman" w:cs="Times New Roman"/>
-        </w:rPr>
-        <w:t xml:space="preserve">rotation to the program, this helped the </w:t>
+        <w:t xml:space="preserve">The actual implementation for each ask was more challenging than expected. The first task I completed was to create the surface for the 3-D model. The most challenging part of the first task was attempting to validate. As seen in the picture below, the object appears all white, making it difficult to see if it resembles a penny or not. The second task asked us to simply add rotation to the program, this helped the </w:t>
       </w:r>
       <w:r>
         <w:rPr>
@@ -504,17 +424,58 @@
       </w:pPr>
       <w:r>
         <w:rPr>
-          <w:rFonts w:ascii="Times New Roman" w:hAnsi="Times New Roman" w:cs="Times New Roman"/>
-        </w:rPr>
-        <w:t xml:space="preserve">Insert white image here. </w:t>
-      </w:r>
-    </w:p>
-    <w:p>
-      <w:pPr>
-        <w:rPr>
-          <w:rFonts w:ascii="Times New Roman" w:hAnsi="Times New Roman" w:cs="Times New Roman"/>
-        </w:rPr>
-      </w:pPr>
+          <w:noProof/>
+        </w:rPr>
+        <w:lastRenderedPageBreak/>
+        <w:drawing>
+          <wp:inline distT="0" distB="0" distL="0" distR="0" wp14:anchorId="7335E068" wp14:editId="593D2A58">
+            <wp:extent cx="4752975" cy="5000625"/>
+            <wp:effectExtent l="0" t="0" r="9525" b="9525"/>
+            <wp:docPr id="1" name="Picture 1"/>
+            <wp:cNvGraphicFramePr>
+              <a:graphicFrameLocks xmlns:a="http://schemas.openxmlformats.org/drawingml/2006/main" noChangeAspect="1"/>
+            </wp:cNvGraphicFramePr>
+            <a:graphic xmlns:a="http://schemas.openxmlformats.org/drawingml/2006/main">
+              <a:graphicData uri="http://schemas.openxmlformats.org/drawingml/2006/picture">
+                <pic:pic xmlns:pic="http://schemas.openxmlformats.org/drawingml/2006/picture">
+                  <pic:nvPicPr>
+                    <pic:cNvPr id="0" name="Picture 1"/>
+                    <pic:cNvPicPr>
+                      <a:picLocks noChangeAspect="1" noChangeArrowheads="1"/>
+                    </pic:cNvPicPr>
+                  </pic:nvPicPr>
+                  <pic:blipFill>
+                    <a:blip r:embed="rId5">
+                      <a:extLst>
+                        <a:ext uri="{28A0092B-C50C-407E-A947-70E740481C1C}">
+                          <a14:useLocalDpi xmlns:a14="http://schemas.microsoft.com/office/drawing/2010/main" val="0"/>
+                        </a:ext>
+                      </a:extLst>
+                    </a:blip>
+                    <a:srcRect/>
+                    <a:stretch>
+                      <a:fillRect/>
+                    </a:stretch>
+                  </pic:blipFill>
+                  <pic:spPr bwMode="auto">
+                    <a:xfrm>
+                      <a:off x="0" y="0"/>
+                      <a:ext cx="4752975" cy="5000625"/>
+                    </a:xfrm>
+                    <a:prstGeom prst="rect">
+                      <a:avLst/>
+                    </a:prstGeom>
+                    <a:noFill/>
+                    <a:ln>
+                      <a:noFill/>
+                    </a:ln>
+                  </pic:spPr>
+                </pic:pic>
+              </a:graphicData>
+            </a:graphic>
+          </wp:inline>
+        </w:drawing>
+      </w:r>
     </w:p>
     <w:p>
       <w:pPr>
@@ -543,31 +504,119 @@
       </w:pPr>
       <w:r>
         <w:rPr>
-          <w:rFonts w:ascii="Times New Roman" w:hAnsi="Times New Roman" w:cs="Times New Roman"/>
+          <w:noProof/>
         </w:rPr>
         <w:lastRenderedPageBreak/>
-        <w:t xml:space="preserve">Insert blue penny image here. </w:t>
-      </w:r>
-    </w:p>
-    <w:p>
-      <w:pPr>
-        <w:rPr>
-          <w:rFonts w:ascii="Times New Roman" w:hAnsi="Times New Roman" w:cs="Times New Roman"/>
-        </w:rPr>
-      </w:pPr>
-      <w:r>
-        <w:rPr>
-          <w:rFonts w:ascii="Times New Roman" w:hAnsi="Times New Roman" w:cs="Times New Roman"/>
-        </w:rPr>
-        <w:t xml:space="preserve">Insert the regular penny image. </w:t>
-      </w:r>
-    </w:p>
-    <w:p>
-      <w:pPr>
-        <w:rPr>
-          <w:rFonts w:ascii="Times New Roman" w:hAnsi="Times New Roman" w:cs="Times New Roman"/>
-        </w:rPr>
-      </w:pPr>
+        <w:drawing>
+          <wp:inline distT="0" distB="0" distL="0" distR="0" wp14:anchorId="1BDC388F" wp14:editId="2C943FB8">
+            <wp:extent cx="3305175" cy="3343275"/>
+            <wp:effectExtent l="0" t="0" r="9525" b="9525"/>
+            <wp:docPr id="2" name="Picture 2"/>
+            <wp:cNvGraphicFramePr>
+              <a:graphicFrameLocks xmlns:a="http://schemas.openxmlformats.org/drawingml/2006/main" noChangeAspect="1"/>
+            </wp:cNvGraphicFramePr>
+            <a:graphic xmlns:a="http://schemas.openxmlformats.org/drawingml/2006/main">
+              <a:graphicData uri="http://schemas.openxmlformats.org/drawingml/2006/picture">
+                <pic:pic xmlns:pic="http://schemas.openxmlformats.org/drawingml/2006/picture">
+                  <pic:nvPicPr>
+                    <pic:cNvPr id="0" name="Picture 3"/>
+                    <pic:cNvPicPr>
+                      <a:picLocks noChangeAspect="1" noChangeArrowheads="1"/>
+                    </pic:cNvPicPr>
+                  </pic:nvPicPr>
+                  <pic:blipFill>
+                    <a:blip r:embed="rId6">
+                      <a:extLst>
+                        <a:ext uri="{28A0092B-C50C-407E-A947-70E740481C1C}">
+                          <a14:useLocalDpi xmlns:a14="http://schemas.microsoft.com/office/drawing/2010/main" val="0"/>
+                        </a:ext>
+                      </a:extLst>
+                    </a:blip>
+                    <a:srcRect/>
+                    <a:stretch>
+                      <a:fillRect/>
+                    </a:stretch>
+                  </pic:blipFill>
+                  <pic:spPr bwMode="auto">
+                    <a:xfrm>
+                      <a:off x="0" y="0"/>
+                      <a:ext cx="3305175" cy="3343275"/>
+                    </a:xfrm>
+                    <a:prstGeom prst="rect">
+                      <a:avLst/>
+                    </a:prstGeom>
+                    <a:noFill/>
+                    <a:ln>
+                      <a:noFill/>
+                    </a:ln>
+                  </pic:spPr>
+                </pic:pic>
+              </a:graphicData>
+            </a:graphic>
+          </wp:inline>
+        </w:drawing>
+      </w:r>
+    </w:p>
+    <w:p>
+      <w:pPr>
+        <w:rPr>
+          <w:rFonts w:ascii="Times New Roman" w:hAnsi="Times New Roman" w:cs="Times New Roman"/>
+        </w:rPr>
+      </w:pPr>
+      <w:r>
+        <w:rPr>
+          <w:noProof/>
+        </w:rPr>
+        <w:lastRenderedPageBreak/>
+        <w:drawing>
+          <wp:inline distT="0" distB="0" distL="0" distR="0" wp14:anchorId="2A7EBDDF" wp14:editId="29257AFC">
+            <wp:extent cx="4800600" cy="5048250"/>
+            <wp:effectExtent l="0" t="0" r="0" b="0"/>
+            <wp:docPr id="3" name="Picture 3"/>
+            <wp:cNvGraphicFramePr>
+              <a:graphicFrameLocks xmlns:a="http://schemas.openxmlformats.org/drawingml/2006/main" noChangeAspect="1"/>
+            </wp:cNvGraphicFramePr>
+            <a:graphic xmlns:a="http://schemas.openxmlformats.org/drawingml/2006/main">
+              <a:graphicData uri="http://schemas.openxmlformats.org/drawingml/2006/picture">
+                <pic:pic xmlns:pic="http://schemas.openxmlformats.org/drawingml/2006/picture">
+                  <pic:nvPicPr>
+                    <pic:cNvPr id="0" name="Picture 5"/>
+                    <pic:cNvPicPr>
+                      <a:picLocks noChangeAspect="1" noChangeArrowheads="1"/>
+                    </pic:cNvPicPr>
+                  </pic:nvPicPr>
+                  <pic:blipFill>
+                    <a:blip r:embed="rId7">
+                      <a:extLst>
+                        <a:ext uri="{28A0092B-C50C-407E-A947-70E740481C1C}">
+                          <a14:useLocalDpi xmlns:a14="http://schemas.microsoft.com/office/drawing/2010/main" val="0"/>
+                        </a:ext>
+                      </a:extLst>
+                    </a:blip>
+                    <a:srcRect/>
+                    <a:stretch>
+                      <a:fillRect/>
+                    </a:stretch>
+                  </pic:blipFill>
+                  <pic:spPr bwMode="auto">
+                    <a:xfrm>
+                      <a:off x="0" y="0"/>
+                      <a:ext cx="4800600" cy="5048250"/>
+                    </a:xfrm>
+                    <a:prstGeom prst="rect">
+                      <a:avLst/>
+                    </a:prstGeom>
+                    <a:noFill/>
+                    <a:ln>
+                      <a:noFill/>
+                    </a:ln>
+                  </pic:spPr>
+                </pic:pic>
+              </a:graphicData>
+            </a:graphic>
+          </wp:inline>
+        </w:drawing>
+      </w:r>
     </w:p>
     <w:p>
       <w:pPr>
@@ -630,32 +679,183 @@
           <w:rFonts w:ascii="Times New Roman" w:hAnsi="Times New Roman" w:cs="Times New Roman"/>
         </w:rPr>
       </w:pPr>
-    </w:p>
-    <w:p>
-      <w:pPr>
-        <w:rPr>
-          <w:rFonts w:ascii="Times New Roman" w:hAnsi="Times New Roman" w:cs="Times New Roman"/>
-        </w:rPr>
-      </w:pPr>
-      <w:r>
-        <w:rPr>
-          <w:rFonts w:ascii="Times New Roman" w:hAnsi="Times New Roman" w:cs="Times New Roman"/>
-        </w:rPr>
-        <w:t xml:space="preserve">Insert </w:t>
-      </w:r>
-      <w:proofErr w:type="spellStart"/>
-      <w:r>
-        <w:rPr>
-          <w:rFonts w:ascii="Times New Roman" w:hAnsi="Times New Roman" w:cs="Times New Roman"/>
-        </w:rPr>
-        <w:t>Phong</w:t>
-      </w:r>
-      <w:proofErr w:type="spellEnd"/>
-      <w:r>
-        <w:rPr>
-          <w:rFonts w:ascii="Times New Roman" w:hAnsi="Times New Roman" w:cs="Times New Roman"/>
-        </w:rPr>
-        <w:t xml:space="preserve"> shading image</w:t>
+      <w:r>
+        <w:rPr>
+          <w:noProof/>
+        </w:rPr>
+        <w:lastRenderedPageBreak/>
+        <w:drawing>
+          <wp:inline distT="0" distB="0" distL="0" distR="0" wp14:anchorId="7A92F2BF" wp14:editId="5DDEC49C">
+            <wp:extent cx="4733925" cy="5000625"/>
+            <wp:effectExtent l="0" t="0" r="9525" b="9525"/>
+            <wp:docPr id="5" name="Picture 5"/>
+            <wp:cNvGraphicFramePr>
+              <a:graphicFrameLocks xmlns:a="http://schemas.openxmlformats.org/drawingml/2006/main" noChangeAspect="1"/>
+            </wp:cNvGraphicFramePr>
+            <a:graphic xmlns:a="http://schemas.openxmlformats.org/drawingml/2006/main">
+              <a:graphicData uri="http://schemas.openxmlformats.org/drawingml/2006/picture">
+                <pic:pic xmlns:pic="http://schemas.openxmlformats.org/drawingml/2006/picture">
+                  <pic:nvPicPr>
+                    <pic:cNvPr id="0" name="Picture 9"/>
+                    <pic:cNvPicPr>
+                      <a:picLocks noChangeAspect="1" noChangeArrowheads="1"/>
+                    </pic:cNvPicPr>
+                  </pic:nvPicPr>
+                  <pic:blipFill>
+                    <a:blip r:embed="rId8">
+                      <a:extLst>
+                        <a:ext uri="{28A0092B-C50C-407E-A947-70E740481C1C}">
+                          <a14:useLocalDpi xmlns:a14="http://schemas.microsoft.com/office/drawing/2010/main" val="0"/>
+                        </a:ext>
+                      </a:extLst>
+                    </a:blip>
+                    <a:srcRect/>
+                    <a:stretch>
+                      <a:fillRect/>
+                    </a:stretch>
+                  </pic:blipFill>
+                  <pic:spPr bwMode="auto">
+                    <a:xfrm>
+                      <a:off x="0" y="0"/>
+                      <a:ext cx="4733925" cy="5000625"/>
+                    </a:xfrm>
+                    <a:prstGeom prst="rect">
+                      <a:avLst/>
+                    </a:prstGeom>
+                    <a:noFill/>
+                    <a:ln>
+                      <a:noFill/>
+                    </a:ln>
+                  </pic:spPr>
+                </pic:pic>
+              </a:graphicData>
+            </a:graphic>
+          </wp:inline>
+        </w:drawing>
+      </w:r>
+    </w:p>
+    <w:p>
+      <w:pPr>
+        <w:rPr>
+          <w:rFonts w:ascii="Times New Roman" w:hAnsi="Times New Roman" w:cs="Times New Roman"/>
+        </w:rPr>
+      </w:pPr>
+      <w:bookmarkStart w:id="0" w:name="_GoBack"/>
+      <w:r>
+        <w:rPr>
+          <w:noProof/>
+        </w:rPr>
+        <w:lastRenderedPageBreak/>
+        <w:drawing>
+          <wp:inline distT="0" distB="0" distL="0" distR="0" wp14:anchorId="2DD5B5A5" wp14:editId="4807C525">
+            <wp:extent cx="4714875" cy="4905375"/>
+            <wp:effectExtent l="0" t="0" r="9525" b="9525"/>
+            <wp:docPr id="4" name="Picture 4"/>
+            <wp:cNvGraphicFramePr>
+              <a:graphicFrameLocks xmlns:a="http://schemas.openxmlformats.org/drawingml/2006/main" noChangeAspect="1"/>
+            </wp:cNvGraphicFramePr>
+            <a:graphic xmlns:a="http://schemas.openxmlformats.org/drawingml/2006/main">
+              <a:graphicData uri="http://schemas.openxmlformats.org/drawingml/2006/picture">
+                <pic:pic xmlns:pic="http://schemas.openxmlformats.org/drawingml/2006/picture">
+                  <pic:nvPicPr>
+                    <pic:cNvPr id="0" name="Picture 7"/>
+                    <pic:cNvPicPr>
+                      <a:picLocks noChangeAspect="1" noChangeArrowheads="1"/>
+                    </pic:cNvPicPr>
+                  </pic:nvPicPr>
+                  <pic:blipFill>
+                    <a:blip r:embed="rId9">
+                      <a:extLst>
+                        <a:ext uri="{28A0092B-C50C-407E-A947-70E740481C1C}">
+                          <a14:useLocalDpi xmlns:a14="http://schemas.microsoft.com/office/drawing/2010/main" val="0"/>
+                        </a:ext>
+                      </a:extLst>
+                    </a:blip>
+                    <a:srcRect/>
+                    <a:stretch>
+                      <a:fillRect/>
+                    </a:stretch>
+                  </pic:blipFill>
+                  <pic:spPr bwMode="auto">
+                    <a:xfrm>
+                      <a:off x="0" y="0"/>
+                      <a:ext cx="4714875" cy="4905375"/>
+                    </a:xfrm>
+                    <a:prstGeom prst="rect">
+                      <a:avLst/>
+                    </a:prstGeom>
+                    <a:noFill/>
+                    <a:ln>
+                      <a:noFill/>
+                    </a:ln>
+                  </pic:spPr>
+                </pic:pic>
+              </a:graphicData>
+            </a:graphic>
+          </wp:inline>
+        </w:drawing>
+      </w:r>
+      <w:bookmarkEnd w:id="0"/>
+    </w:p>
+    <w:p>
+      <w:pPr>
+        <w:rPr>
+          <w:rFonts w:ascii="Times New Roman" w:hAnsi="Times New Roman" w:cs="Times New Roman"/>
+        </w:rPr>
+      </w:pPr>
+      <w:r>
+        <w:rPr>
+          <w:noProof/>
+        </w:rPr>
+        <w:lastRenderedPageBreak/>
+        <w:drawing>
+          <wp:inline distT="0" distB="0" distL="0" distR="0" wp14:anchorId="7ED2AA05" wp14:editId="21ECD07C">
+            <wp:extent cx="4800600" cy="5000625"/>
+            <wp:effectExtent l="0" t="0" r="0" b="9525"/>
+            <wp:docPr id="6" name="Picture 6"/>
+            <wp:cNvGraphicFramePr>
+              <a:graphicFrameLocks xmlns:a="http://schemas.openxmlformats.org/drawingml/2006/main" noChangeAspect="1"/>
+            </wp:cNvGraphicFramePr>
+            <a:graphic xmlns:a="http://schemas.openxmlformats.org/drawingml/2006/main">
+              <a:graphicData uri="http://schemas.openxmlformats.org/drawingml/2006/picture">
+                <pic:pic xmlns:pic="http://schemas.openxmlformats.org/drawingml/2006/picture">
+                  <pic:nvPicPr>
+                    <pic:cNvPr id="0" name="Picture 11"/>
+                    <pic:cNvPicPr>
+                      <a:picLocks noChangeAspect="1" noChangeArrowheads="1"/>
+                    </pic:cNvPicPr>
+                  </pic:nvPicPr>
+                  <pic:blipFill>
+                    <a:blip r:embed="rId10">
+                      <a:extLst>
+                        <a:ext uri="{28A0092B-C50C-407E-A947-70E740481C1C}">
+                          <a14:useLocalDpi xmlns:a14="http://schemas.microsoft.com/office/drawing/2010/main" val="0"/>
+                        </a:ext>
+                      </a:extLst>
+                    </a:blip>
+                    <a:srcRect/>
+                    <a:stretch>
+                      <a:fillRect/>
+                    </a:stretch>
+                  </pic:blipFill>
+                  <pic:spPr bwMode="auto">
+                    <a:xfrm>
+                      <a:off x="0" y="0"/>
+                      <a:ext cx="4800600" cy="5000625"/>
+                    </a:xfrm>
+                    <a:prstGeom prst="rect">
+                      <a:avLst/>
+                    </a:prstGeom>
+                    <a:noFill/>
+                    <a:ln>
+                      <a:noFill/>
+                    </a:ln>
+                  </pic:spPr>
+                </pic:pic>
+              </a:graphicData>
+            </a:graphic>
+          </wp:inline>
+        </w:drawing>
       </w:r>
     </w:p>
     <w:p>
@@ -826,8 +1026,6 @@
           <w:rFonts w:ascii="Times New Roman" w:hAnsi="Times New Roman" w:cs="Times New Roman"/>
         </w:rPr>
       </w:pPr>
-      <w:bookmarkStart w:id="0" w:name="_GoBack"/>
-      <w:bookmarkEnd w:id="0"/>
     </w:p>
     <w:sectPr>
       <w:pgSz w:w="12240" w:h="15840"/>
@@ -1704,11 +1902,6 @@
     <w:lsdException w:name="Book Title" w:uiPriority="33" w:qFormat="1"/>
     <w:lsdException w:name="Bibliography" w:semiHidden="1" w:uiPriority="37" w:unhideWhenUsed="1"/>
     <w:lsdException w:name="TOC Heading" w:semiHidden="1" w:uiPriority="39" w:unhideWhenUsed="1" w:qFormat="1"/>
-    <w:lsdException w:name="Plain Table 5" w:semiHidden="1" w:unhideWhenUsed="1"/>
-    <w:lsdException w:name="Grid Table Light" w:semiHidden="1" w:unhideWhenUsed="1"/>
-    <w:lsdException w:name="Grid Table 1 Light" w:semiHidden="1" w:unhideWhenUsed="1"/>
-    <w:lsdException w:name="Grid Table 2" w:semiHidden="1" w:unhideWhenUsed="1"/>
-    <w:lsdException w:name="Grid Table 3" w:semiHidden="1" w:unhideWhenUsed="1"/>
     <w:lsdException w:name="Grid Table 4" w:uiPriority="49"/>
     <w:lsdException w:name="Grid Table 5 Dark" w:uiPriority="50"/>
     <w:lsdException w:name="Grid Table 6 Colorful" w:uiPriority="51"/>

</xml_diff>